<commit_message>
RASD 1.3 typos removed
</commit_message>
<xml_diff>
--- a/Deliveries/RASD updates/RASD 1.3.docx
+++ b/Deliveries/RASD updates/RASD 1.3.docx
@@ -17058,7 +17058,16 @@
           <w:rFonts w:ascii="Times New Roman" w:hAnsi="Times New Roman" w:cs="Times New Roman"/>
           <w:lang w:val="en-US"/>
         </w:rPr>
-        <w:t xml:space="preserve"> Taxi zone division is done by system but takes some real world but takes into ac</w:t>
+        <w:t xml:space="preserve"> Taxi zone division is done by system but takes some real world but takes </w:t>
+      </w:r>
+      <w:bookmarkStart w:id="19" w:name="_GoBack"/>
+      <w:bookmarkEnd w:id="19"/>
+      <w:r>
+        <w:rPr>
+          <w:rFonts w:ascii="Times New Roman" w:hAnsi="Times New Roman" w:cs="Times New Roman"/>
+          <w:lang w:val="en-US"/>
+        </w:rPr>
+        <w:t>into ac</w:t>
       </w:r>
       <w:r>
         <w:rPr>
@@ -17297,14 +17306,14 @@
           <w:rFonts w:ascii="Times New Roman" w:hAnsi="Times New Roman" w:cs="Times New Roman"/>
         </w:rPr>
       </w:pPr>
-      <w:bookmarkStart w:id="19" w:name="_Toc435104510"/>
+      <w:bookmarkStart w:id="20" w:name="_Toc435104510"/>
       <w:r>
         <w:rPr>
           <w:rFonts w:ascii="Times New Roman" w:hAnsi="Times New Roman" w:cs="Times New Roman"/>
         </w:rPr>
         <w:t>Scenarios</w:t>
       </w:r>
-      <w:bookmarkEnd w:id="19"/>
+      <w:bookmarkEnd w:id="20"/>
     </w:p>
     <w:p>
       <w:pPr>
@@ -18046,7 +18055,7 @@
           <w:rFonts w:ascii="Times New Roman" w:hAnsi="Times New Roman" w:cs="Times New Roman"/>
         </w:rPr>
       </w:pPr>
-      <w:bookmarkStart w:id="20" w:name="_Toc435104511"/>
+      <w:bookmarkStart w:id="21" w:name="_Toc435104511"/>
       <w:r>
         <w:rPr>
           <w:rFonts w:ascii="Times New Roman" w:hAnsi="Times New Roman" w:cs="Times New Roman"/>
@@ -18054,7 +18063,7 @@
         <w:lastRenderedPageBreak/>
         <w:t>UML Diagrams</w:t>
       </w:r>
-      <w:bookmarkEnd w:id="20"/>
+      <w:bookmarkEnd w:id="21"/>
     </w:p>
     <w:p>
       <w:pPr>
@@ -23588,6 +23597,15 @@
           <w:rFonts w:ascii="Times New Roman" w:hAnsi="Times New Roman" w:cs="Times New Roman"/>
         </w:rPr>
       </w:pPr>
+    </w:p>
+    <w:p>
+      <w:pPr>
+        <w:spacing w:after="0" w:line="276" w:lineRule="auto"/>
+        <w:ind w:left="0" w:right="1350" w:firstLine="0"/>
+        <w:rPr>
+          <w:rFonts w:ascii="Times New Roman" w:hAnsi="Times New Roman" w:cs="Times New Roman"/>
+        </w:rPr>
+      </w:pPr>
       <w:r>
         <w:rPr>
           <w:rFonts w:ascii="Times New Roman" w:hAnsi="Times New Roman" w:cs="Times New Roman"/>
@@ -23595,13 +23613,13 @@
         </w:rPr>
         <w:lastRenderedPageBreak/>
         <w:drawing>
-          <wp:anchor distT="0" distB="0" distL="114300" distR="114300" simplePos="0" relativeHeight="251821056" behindDoc="1" locked="0" layoutInCell="1" allowOverlap="1" wp14:anchorId="447C6AE7" wp14:editId="741E0764">
+          <wp:anchor distT="0" distB="0" distL="114300" distR="114300" simplePos="0" relativeHeight="251821056" behindDoc="1" locked="0" layoutInCell="1" allowOverlap="1" wp14:anchorId="68C43E73" wp14:editId="4B9CB6D1">
             <wp:simplePos x="0" y="0"/>
-            <wp:positionH relativeFrom="margin">
-              <wp:align>center</wp:align>
+            <wp:positionH relativeFrom="column">
+              <wp:posOffset>323850</wp:posOffset>
             </wp:positionH>
             <wp:positionV relativeFrom="paragraph">
-              <wp:posOffset>1792605</wp:posOffset>
+              <wp:posOffset>184785</wp:posOffset>
             </wp:positionV>
             <wp:extent cx="4733925" cy="5600700"/>
             <wp:effectExtent l="0" t="0" r="9525" b="0"/>
@@ -23614,7 +23632,7 @@
                 <wp:lineTo x="0" y="0"/>
               </wp:wrapPolygon>
             </wp:wrapTight>
-            <wp:docPr id="22" name="Picture 22" descr="D:\swe2\Software-Engineering-2-Project\SIMPLER_REPORT.jpg"/>
+            <wp:docPr id="18" name="Picture 18" descr="D:\swe2\Software-Engineering-2-Project\A BIT MODED.jpg"/>
             <wp:cNvGraphicFramePr>
               <a:graphicFrameLocks xmlns:a="http://schemas.openxmlformats.org/drawingml/2006/main" noChangeAspect="1"/>
             </wp:cNvGraphicFramePr>
@@ -23622,7 +23640,7 @@
               <a:graphicData uri="http://schemas.openxmlformats.org/drawingml/2006/picture">
                 <pic:pic xmlns:pic="http://schemas.openxmlformats.org/drawingml/2006/picture">
                   <pic:nvPicPr>
-                    <pic:cNvPr id="0" name="Picture 6" descr="D:\swe2\Software-Engineering-2-Project\SIMPLER_REPORT.jpg"/>
+                    <pic:cNvPr id="0" name="Picture 1" descr="D:\swe2\Software-Engineering-2-Project\A BIT MODED.jpg"/>
                     <pic:cNvPicPr>
                       <a:picLocks noChangeAspect="1" noChangeArrowheads="1"/>
                     </pic:cNvPicPr>
@@ -23659,15 +23677,6 @@
           </wp:anchor>
         </w:drawing>
       </w:r>
-    </w:p>
-    <w:p>
-      <w:pPr>
-        <w:spacing w:after="0" w:line="276" w:lineRule="auto"/>
-        <w:ind w:left="0" w:right="1350" w:firstLine="0"/>
-        <w:rPr>
-          <w:rFonts w:ascii="Times New Roman" w:hAnsi="Times New Roman" w:cs="Times New Roman"/>
-        </w:rPr>
-      </w:pPr>
       <w:r>
         <w:rPr>
           <w:rFonts w:ascii="Times New Roman" w:hAnsi="Times New Roman" w:cs="Times New Roman"/>
@@ -28169,7 +28178,7 @@
           <w:rFonts w:ascii="Times New Roman" w:hAnsi="Times New Roman" w:cs="Times New Roman"/>
         </w:rPr>
       </w:pPr>
-      <w:bookmarkStart w:id="21" w:name="_Toc435104512"/>
+      <w:bookmarkStart w:id="22" w:name="_Toc435104512"/>
       <w:r>
         <w:rPr>
           <w:rFonts w:ascii="Times New Roman" w:hAnsi="Times New Roman" w:cs="Times New Roman"/>
@@ -28177,7 +28186,7 @@
         <w:lastRenderedPageBreak/>
         <w:t>Non Functional Requirements</w:t>
       </w:r>
-      <w:bookmarkEnd w:id="21"/>
+      <w:bookmarkEnd w:id="22"/>
     </w:p>
     <w:p>
       <w:pPr>
@@ -30363,14 +30372,14 @@
           <w:rFonts w:ascii="Times New Roman" w:hAnsi="Times New Roman" w:cs="Times New Roman"/>
         </w:rPr>
       </w:pPr>
-      <w:bookmarkStart w:id="22" w:name="_Toc435104513"/>
+      <w:bookmarkStart w:id="23" w:name="_Toc435104513"/>
       <w:r>
         <w:rPr>
           <w:rFonts w:ascii="Times New Roman" w:hAnsi="Times New Roman" w:cs="Times New Roman"/>
         </w:rPr>
         <w:t>Appendix</w:t>
       </w:r>
-      <w:bookmarkEnd w:id="22"/>
+      <w:bookmarkEnd w:id="23"/>
     </w:p>
     <w:p>
       <w:pPr>
@@ -30380,14 +30389,14 @@
           <w:rFonts w:ascii="Times New Roman" w:hAnsi="Times New Roman" w:cs="Times New Roman"/>
         </w:rPr>
       </w:pPr>
-      <w:bookmarkStart w:id="23" w:name="_Toc435104514"/>
+      <w:bookmarkStart w:id="24" w:name="_Toc435104514"/>
       <w:r>
         <w:rPr>
           <w:rFonts w:ascii="Times New Roman" w:hAnsi="Times New Roman" w:cs="Times New Roman"/>
         </w:rPr>
         <w:t>Alloy</w:t>
       </w:r>
-      <w:bookmarkEnd w:id="23"/>
+      <w:bookmarkEnd w:id="24"/>
     </w:p>
     <w:p>
       <w:pPr>
@@ -37570,7 +37579,7 @@
           <w:rFonts w:ascii="Times New Roman" w:hAnsi="Times New Roman" w:cs="Times New Roman"/>
         </w:rPr>
       </w:pPr>
-      <w:bookmarkStart w:id="24" w:name="_Toc435104515"/>
+      <w:bookmarkStart w:id="25" w:name="_Toc435104515"/>
       <w:r>
         <w:rPr>
           <w:rFonts w:ascii="Times New Roman" w:hAnsi="Times New Roman" w:cs="Times New Roman"/>
@@ -37595,7 +37604,7 @@
         </w:rPr>
         <w:t xml:space="preserve"> used</w:t>
       </w:r>
-      <w:bookmarkEnd w:id="24"/>
+      <w:bookmarkEnd w:id="25"/>
     </w:p>
     <w:p>
       <w:pPr>
@@ -37870,14 +37879,14 @@
           <w:rFonts w:ascii="Times New Roman" w:hAnsi="Times New Roman" w:cs="Times New Roman"/>
         </w:rPr>
       </w:pPr>
-      <w:bookmarkStart w:id="25" w:name="_Toc435104516"/>
+      <w:bookmarkStart w:id="26" w:name="_Toc435104516"/>
       <w:r>
         <w:rPr>
           <w:rFonts w:ascii="Times New Roman" w:hAnsi="Times New Roman" w:cs="Times New Roman"/>
         </w:rPr>
         <w:t>Hours of works</w:t>
       </w:r>
-      <w:bookmarkEnd w:id="25"/>
+      <w:bookmarkEnd w:id="26"/>
     </w:p>
     <w:p>
       <w:pPr>
@@ -37956,21 +37965,19 @@
           <w:rFonts w:ascii="Times New Roman" w:hAnsi="Times New Roman" w:cs="Times New Roman"/>
         </w:rPr>
       </w:pPr>
-      <w:bookmarkStart w:id="26" w:name="_Toc435104517"/>
+      <w:bookmarkStart w:id="27" w:name="_Toc435104517"/>
       <w:r>
         <w:rPr>
           <w:rFonts w:ascii="Times New Roman" w:hAnsi="Times New Roman" w:cs="Times New Roman"/>
         </w:rPr>
         <w:t>Revision</w:t>
       </w:r>
-      <w:bookmarkEnd w:id="26"/>
+      <w:bookmarkEnd w:id="27"/>
     </w:p>
     <w:p>
       <w:r>
         <w:t>Version 1.3</w:t>
       </w:r>
-      <w:bookmarkStart w:id="27" w:name="_GoBack"/>
-      <w:bookmarkEnd w:id="27"/>
     </w:p>
     <w:p>
       <w:pPr>
@@ -38273,7 +38280,7 @@
       <w:rPr>
         <w:noProof/>
       </w:rPr>
-      <w:t>66</w:t>
+      <w:t>30</w:t>
     </w:r>
     <w:r>
       <w:fldChar w:fldCharType="end"/>
@@ -38303,7 +38310,7 @@
       <w:rPr>
         <w:noProof/>
       </w:rPr>
-      <w:t>67</w:t>
+      <w:t>29</w:t>
     </w:r>
     <w:r>
       <w:fldChar w:fldCharType="end"/>
@@ -48041,7 +48048,7 @@
 </file>
 
 <file path=customXml/itemProps1.xml><?xml version="1.0" encoding="utf-8"?>
-<ds:datastoreItem xmlns:ds="http://schemas.openxmlformats.org/officeDocument/2006/customXml" ds:itemID="{30E8DD06-EFF9-4951-8995-B1EB1DD937B0}">
+<ds:datastoreItem xmlns:ds="http://schemas.openxmlformats.org/officeDocument/2006/customXml" ds:itemID="{29F7395B-1F0F-4B55-A019-11ED620941BD}">
   <ds:schemaRefs>
     <ds:schemaRef ds:uri="http://schemas.openxmlformats.org/officeDocument/2006/bibliography"/>
   </ds:schemaRefs>

</xml_diff>